<commit_message>
Add Feedback sprint 4
</commit_message>
<xml_diff>
--- a/CycleVie_Commande.docx
+++ b/CycleVie_Commande.docx
@@ -52,8 +52,8 @@
             <v:path o:extrusionok="f" gradientshapeok="t" o:connecttype="rect"/>
             <o:lock v:ext="edit" aspectratio="t"/>
           </v:shapetype>
-          <v:shape id="_x0000_i1037" type="#_x0000_t75" style="width:700.15pt;height:485.8pt">
-            <v:imagedata r:id="rId8" o:title="Diag_CycleVie"/>
+          <v:shape id="_x0000_i1027" type="#_x0000_t75" style="width:713.75pt;height:499pt">
+            <v:imagedata r:id="rId8" o:title="Diag_CycleVie" croptop="-939f" cropbottom="-939f" cropleft="-651f" cropright="-651f"/>
           </v:shape>
         </w:pict>
       </w:r>
@@ -155,16 +155,7 @@
           <w:lang w:eastAsia="fr-FR"/>
         </w:rPr>
         <w:tab/>
-        <w:t xml:space="preserve">Le diagramme ci-dessus, nous permet d’observer le </w:t>
-      </w:r>
-      <w:r>
-        <w:rPr>
-          <w:noProof/>
-          <w:sz w:val="24"/>
-          <w:szCs w:val="24"/>
-          <w:lang w:eastAsia="fr-FR"/>
-        </w:rPr>
-        <w:t xml:space="preserve">cycle de vie d’une commande. Celle-ci débute lorsque le client valide son panier, et jusqu’à la livraison de la commande au client, en passant bien sûr par la préparation </w:t>
+        <w:t xml:space="preserve">Le diagramme ci-dessus, nous permet d’observer le cycle de vie d’une commande. Celle-ci débute lorsque le client valide son panier, et jusqu’à la livraison de la commande au client, en passant bien sûr par la préparation </w:t>
       </w:r>
       <w:r>
         <w:rPr>
@@ -195,6 +186,8 @@
           <w:lang w:eastAsia="fr-FR"/>
         </w:rPr>
       </w:pPr>
+      <w:bookmarkStart w:id="0" w:name="_GoBack"/>
+      <w:bookmarkEnd w:id="0"/>
     </w:p>
     <w:p>
       <w:pPr>
@@ -370,7 +363,7 @@
         <w:pStyle w:val="Paragraphedeliste"/>
         <w:numPr>
           <w:ilvl w:val="0"/>
-          <w:numId w:val="4"/>
+          <w:numId w:val="9"/>
         </w:numPr>
         <w:jc w:val="both"/>
         <w:rPr>
@@ -420,6 +413,60 @@
           <w:lang w:eastAsia="fr-FR"/>
         </w:rPr>
         <w:t xml:space="preserve"> PIZZAIOLO</w:t>
+      </w:r>
+      <w:r>
+        <w:rPr>
+          <w:b/>
+          <w:noProof/>
+          <w:sz w:val="24"/>
+          <w:szCs w:val="24"/>
+          <w:lang w:eastAsia="fr-FR"/>
+        </w:rPr>
+        <w:t xml:space="preserve"> </w:t>
+      </w:r>
+    </w:p>
+    <w:p>
+      <w:pPr>
+        <w:pStyle w:val="Paragraphedeliste"/>
+        <w:ind w:left="2135"/>
+        <w:jc w:val="both"/>
+        <w:rPr>
+          <w:i/>
+          <w:noProof/>
+          <w:sz w:val="20"/>
+          <w:szCs w:val="20"/>
+          <w:lang w:eastAsia="fr-FR"/>
+        </w:rPr>
+      </w:pPr>
+      <w:r>
+        <w:rPr>
+          <w:i/>
+          <w:noProof/>
+          <w:sz w:val="20"/>
+          <w:szCs w:val="20"/>
+          <w:lang w:eastAsia="fr-FR"/>
+        </w:rPr>
+        <w:t>[</w:t>
+      </w:r>
+      <w:r>
+        <w:rPr>
+          <w:i/>
+          <w:noProof/>
+          <w:sz w:val="20"/>
+          <w:szCs w:val="20"/>
+          <w:lang w:eastAsia="fr-FR"/>
+        </w:rPr>
+        <w:t>Le système met à jour l’inventaire des ingrédients</w:t>
+      </w:r>
+      <w:r>
+        <w:rPr>
+          <w:i/>
+          <w:noProof/>
+          <w:sz w:val="20"/>
+          <w:szCs w:val="20"/>
+          <w:lang w:eastAsia="fr-FR"/>
+        </w:rPr>
+        <w:t>]</w:t>
       </w:r>
     </w:p>
     <w:p>
@@ -705,7 +752,7 @@
           <w:szCs w:val="24"/>
           <w:lang w:eastAsia="fr-FR"/>
         </w:rPr>
-        <w:t>FIN</w:t>
+        <w:t>FIN DU CYCLE</w:t>
       </w:r>
       <w:r>
         <w:rPr>
@@ -715,20 +762,8 @@
           <w:szCs w:val="24"/>
           <w:lang w:eastAsia="fr-FR"/>
         </w:rPr>
-        <w:t xml:space="preserve"> DU CYCLE</w:t>
-      </w:r>
-      <w:r>
-        <w:rPr>
-          <w:b/>
-          <w:noProof/>
-          <w:sz w:val="24"/>
-          <w:szCs w:val="24"/>
-          <w:lang w:eastAsia="fr-FR"/>
-        </w:rPr>
         <w:t xml:space="preserve"> DE VIE</w:t>
       </w:r>
-      <w:bookmarkStart w:id="0" w:name="_GoBack"/>
-      <w:bookmarkEnd w:id="0"/>
     </w:p>
     <w:p>
       <w:pPr>
@@ -812,6 +847,119 @@
 <file path=word/numbering.xml><?xml version="1.0" encoding="utf-8"?>
 <w:numbering xmlns:wpc="http://schemas.microsoft.com/office/word/2010/wordprocessingCanvas" xmlns:cx="http://schemas.microsoft.com/office/drawing/2014/chartex" xmlns:mc="http://schemas.openxmlformats.org/markup-compatibility/2006" xmlns:o="urn:schemas-microsoft-com:office:office" xmlns:r="http://schemas.openxmlformats.org/officeDocument/2006/relationships" xmlns:m="http://schemas.openxmlformats.org/officeDocument/2006/math" xmlns:v="urn:schemas-microsoft-com:vml" xmlns:wp14="http://schemas.microsoft.com/office/word/2010/wordprocessingDrawing" xmlns:wp="http://schemas.openxmlformats.org/drawingml/2006/wordprocessingDrawing" xmlns:w10="urn:schemas-microsoft-com:office:word" xmlns:w="http://schemas.openxmlformats.org/wordprocessingml/2006/main" xmlns:w14="http://schemas.microsoft.com/office/word/2010/wordml" xmlns:w15="http://schemas.microsoft.com/office/word/2012/wordml" xmlns:w16se="http://schemas.microsoft.com/office/word/2015/wordml/symex" xmlns:wpg="http://schemas.microsoft.com/office/word/2010/wordprocessingGroup" xmlns:wpi="http://schemas.microsoft.com/office/word/2010/wordprocessingInk" xmlns:wne="http://schemas.microsoft.com/office/word/2006/wordml" xmlns:wps="http://schemas.microsoft.com/office/word/2010/wordprocessingShape" mc:Ignorable="w14 w15 w16se wp14">
   <w:abstractNum w:abstractNumId="0" w15:restartNumberingAfterBreak="0">
+    <w:nsid w:val="02BA3B23"/>
+    <w:multiLevelType w:val="hybridMultilevel"/>
+    <w:tmpl w:val="2FC4DCFC"/>
+    <w:lvl w:ilvl="0" w:tplc="040C0001">
+      <w:start w:val="1"/>
+      <w:numFmt w:val="bullet"/>
+      <w:lvlText w:val=""/>
+      <w:lvlJc w:val="left"/>
+      <w:pPr>
+        <w:ind w:left="3550" w:hanging="360"/>
+      </w:pPr>
+      <w:rPr>
+        <w:rFonts w:ascii="Symbol" w:hAnsi="Symbol" w:hint="default"/>
+      </w:rPr>
+    </w:lvl>
+    <w:lvl w:ilvl="1" w:tplc="040C0003" w:tentative="1">
+      <w:start w:val="1"/>
+      <w:numFmt w:val="bullet"/>
+      <w:lvlText w:val="o"/>
+      <w:lvlJc w:val="left"/>
+      <w:pPr>
+        <w:ind w:left="4270" w:hanging="360"/>
+      </w:pPr>
+      <w:rPr>
+        <w:rFonts w:ascii="Courier New" w:hAnsi="Courier New" w:cs="Courier New" w:hint="default"/>
+      </w:rPr>
+    </w:lvl>
+    <w:lvl w:ilvl="2" w:tplc="040C0005" w:tentative="1">
+      <w:start w:val="1"/>
+      <w:numFmt w:val="bullet"/>
+      <w:lvlText w:val=""/>
+      <w:lvlJc w:val="left"/>
+      <w:pPr>
+        <w:ind w:left="4990" w:hanging="360"/>
+      </w:pPr>
+      <w:rPr>
+        <w:rFonts w:ascii="Wingdings" w:hAnsi="Wingdings" w:hint="default"/>
+      </w:rPr>
+    </w:lvl>
+    <w:lvl w:ilvl="3" w:tplc="040C0001" w:tentative="1">
+      <w:start w:val="1"/>
+      <w:numFmt w:val="bullet"/>
+      <w:lvlText w:val=""/>
+      <w:lvlJc w:val="left"/>
+      <w:pPr>
+        <w:ind w:left="5710" w:hanging="360"/>
+      </w:pPr>
+      <w:rPr>
+        <w:rFonts w:ascii="Symbol" w:hAnsi="Symbol" w:hint="default"/>
+      </w:rPr>
+    </w:lvl>
+    <w:lvl w:ilvl="4" w:tplc="040C0003" w:tentative="1">
+      <w:start w:val="1"/>
+      <w:numFmt w:val="bullet"/>
+      <w:lvlText w:val="o"/>
+      <w:lvlJc w:val="left"/>
+      <w:pPr>
+        <w:ind w:left="6430" w:hanging="360"/>
+      </w:pPr>
+      <w:rPr>
+        <w:rFonts w:ascii="Courier New" w:hAnsi="Courier New" w:cs="Courier New" w:hint="default"/>
+      </w:rPr>
+    </w:lvl>
+    <w:lvl w:ilvl="5" w:tplc="040C0005" w:tentative="1">
+      <w:start w:val="1"/>
+      <w:numFmt w:val="bullet"/>
+      <w:lvlText w:val=""/>
+      <w:lvlJc w:val="left"/>
+      <w:pPr>
+        <w:ind w:left="7150" w:hanging="360"/>
+      </w:pPr>
+      <w:rPr>
+        <w:rFonts w:ascii="Wingdings" w:hAnsi="Wingdings" w:hint="default"/>
+      </w:rPr>
+    </w:lvl>
+    <w:lvl w:ilvl="6" w:tplc="040C0001" w:tentative="1">
+      <w:start w:val="1"/>
+      <w:numFmt w:val="bullet"/>
+      <w:lvlText w:val=""/>
+      <w:lvlJc w:val="left"/>
+      <w:pPr>
+        <w:ind w:left="7870" w:hanging="360"/>
+      </w:pPr>
+      <w:rPr>
+        <w:rFonts w:ascii="Symbol" w:hAnsi="Symbol" w:hint="default"/>
+      </w:rPr>
+    </w:lvl>
+    <w:lvl w:ilvl="7" w:tplc="040C0003" w:tentative="1">
+      <w:start w:val="1"/>
+      <w:numFmt w:val="bullet"/>
+      <w:lvlText w:val="o"/>
+      <w:lvlJc w:val="left"/>
+      <w:pPr>
+        <w:ind w:left="8590" w:hanging="360"/>
+      </w:pPr>
+      <w:rPr>
+        <w:rFonts w:ascii="Courier New" w:hAnsi="Courier New" w:cs="Courier New" w:hint="default"/>
+      </w:rPr>
+    </w:lvl>
+    <w:lvl w:ilvl="8" w:tplc="040C0005" w:tentative="1">
+      <w:start w:val="1"/>
+      <w:numFmt w:val="bullet"/>
+      <w:lvlText w:val=""/>
+      <w:lvlJc w:val="left"/>
+      <w:pPr>
+        <w:ind w:left="9310" w:hanging="360"/>
+      </w:pPr>
+      <w:rPr>
+        <w:rFonts w:ascii="Wingdings" w:hAnsi="Wingdings" w:hint="default"/>
+      </w:rPr>
+    </w:lvl>
+  </w:abstractNum>
+  <w:abstractNum w:abstractNumId="1" w15:restartNumberingAfterBreak="0">
     <w:nsid w:val="1E8C0B02"/>
     <w:multiLevelType w:val="hybridMultilevel"/>
     <w:tmpl w:val="D93A3916"/>
@@ -924,7 +1072,7 @@
       </w:rPr>
     </w:lvl>
   </w:abstractNum>
-  <w:abstractNum w:abstractNumId="1" w15:restartNumberingAfterBreak="0">
+  <w:abstractNum w:abstractNumId="2" w15:restartNumberingAfterBreak="0">
     <w:nsid w:val="28311959"/>
     <w:multiLevelType w:val="hybridMultilevel"/>
     <w:tmpl w:val="433CC7A8"/>
@@ -1037,7 +1185,7 @@
       </w:rPr>
     </w:lvl>
   </w:abstractNum>
-  <w:abstractNum w:abstractNumId="2" w15:restartNumberingAfterBreak="0">
+  <w:abstractNum w:abstractNumId="3" w15:restartNumberingAfterBreak="0">
     <w:nsid w:val="34294558"/>
     <w:multiLevelType w:val="hybridMultilevel"/>
     <w:tmpl w:val="93AA6B20"/>
@@ -1150,10 +1298,10 @@
       </w:rPr>
     </w:lvl>
   </w:abstractNum>
-  <w:abstractNum w:abstractNumId="3" w15:restartNumberingAfterBreak="0">
+  <w:abstractNum w:abstractNumId="4" w15:restartNumberingAfterBreak="0">
     <w:nsid w:val="535A7829"/>
     <w:multiLevelType w:val="hybridMultilevel"/>
-    <w:tmpl w:val="06D690E8"/>
+    <w:tmpl w:val="5C8AB252"/>
     <w:lvl w:ilvl="0" w:tplc="040C000B">
       <w:start w:val="1"/>
       <w:numFmt w:val="bullet"/>
@@ -1263,7 +1411,120 @@
       </w:rPr>
     </w:lvl>
   </w:abstractNum>
-  <w:abstractNum w:abstractNumId="4" w15:restartNumberingAfterBreak="0">
+  <w:abstractNum w:abstractNumId="5" w15:restartNumberingAfterBreak="0">
+    <w:nsid w:val="572334AD"/>
+    <w:multiLevelType w:val="hybridMultilevel"/>
+    <w:tmpl w:val="36748A8E"/>
+    <w:lvl w:ilvl="0" w:tplc="040C0001">
+      <w:start w:val="1"/>
+      <w:numFmt w:val="bullet"/>
+      <w:lvlText w:val=""/>
+      <w:lvlJc w:val="left"/>
+      <w:pPr>
+        <w:ind w:left="2135" w:hanging="360"/>
+      </w:pPr>
+      <w:rPr>
+        <w:rFonts w:ascii="Symbol" w:hAnsi="Symbol" w:hint="default"/>
+      </w:rPr>
+    </w:lvl>
+    <w:lvl w:ilvl="1" w:tplc="040C0003" w:tentative="1">
+      <w:start w:val="1"/>
+      <w:numFmt w:val="bullet"/>
+      <w:lvlText w:val="o"/>
+      <w:lvlJc w:val="left"/>
+      <w:pPr>
+        <w:ind w:left="2855" w:hanging="360"/>
+      </w:pPr>
+      <w:rPr>
+        <w:rFonts w:ascii="Courier New" w:hAnsi="Courier New" w:cs="Courier New" w:hint="default"/>
+      </w:rPr>
+    </w:lvl>
+    <w:lvl w:ilvl="2" w:tplc="040C0005" w:tentative="1">
+      <w:start w:val="1"/>
+      <w:numFmt w:val="bullet"/>
+      <w:lvlText w:val=""/>
+      <w:lvlJc w:val="left"/>
+      <w:pPr>
+        <w:ind w:left="3575" w:hanging="360"/>
+      </w:pPr>
+      <w:rPr>
+        <w:rFonts w:ascii="Wingdings" w:hAnsi="Wingdings" w:hint="default"/>
+      </w:rPr>
+    </w:lvl>
+    <w:lvl w:ilvl="3" w:tplc="040C0001" w:tentative="1">
+      <w:start w:val="1"/>
+      <w:numFmt w:val="bullet"/>
+      <w:lvlText w:val=""/>
+      <w:lvlJc w:val="left"/>
+      <w:pPr>
+        <w:ind w:left="4295" w:hanging="360"/>
+      </w:pPr>
+      <w:rPr>
+        <w:rFonts w:ascii="Symbol" w:hAnsi="Symbol" w:hint="default"/>
+      </w:rPr>
+    </w:lvl>
+    <w:lvl w:ilvl="4" w:tplc="040C0003" w:tentative="1">
+      <w:start w:val="1"/>
+      <w:numFmt w:val="bullet"/>
+      <w:lvlText w:val="o"/>
+      <w:lvlJc w:val="left"/>
+      <w:pPr>
+        <w:ind w:left="5015" w:hanging="360"/>
+      </w:pPr>
+      <w:rPr>
+        <w:rFonts w:ascii="Courier New" w:hAnsi="Courier New" w:cs="Courier New" w:hint="default"/>
+      </w:rPr>
+    </w:lvl>
+    <w:lvl w:ilvl="5" w:tplc="040C0005" w:tentative="1">
+      <w:start w:val="1"/>
+      <w:numFmt w:val="bullet"/>
+      <w:lvlText w:val=""/>
+      <w:lvlJc w:val="left"/>
+      <w:pPr>
+        <w:ind w:left="5735" w:hanging="360"/>
+      </w:pPr>
+      <w:rPr>
+        <w:rFonts w:ascii="Wingdings" w:hAnsi="Wingdings" w:hint="default"/>
+      </w:rPr>
+    </w:lvl>
+    <w:lvl w:ilvl="6" w:tplc="040C0001" w:tentative="1">
+      <w:start w:val="1"/>
+      <w:numFmt w:val="bullet"/>
+      <w:lvlText w:val=""/>
+      <w:lvlJc w:val="left"/>
+      <w:pPr>
+        <w:ind w:left="6455" w:hanging="360"/>
+      </w:pPr>
+      <w:rPr>
+        <w:rFonts w:ascii="Symbol" w:hAnsi="Symbol" w:hint="default"/>
+      </w:rPr>
+    </w:lvl>
+    <w:lvl w:ilvl="7" w:tplc="040C0003" w:tentative="1">
+      <w:start w:val="1"/>
+      <w:numFmt w:val="bullet"/>
+      <w:lvlText w:val="o"/>
+      <w:lvlJc w:val="left"/>
+      <w:pPr>
+        <w:ind w:left="7175" w:hanging="360"/>
+      </w:pPr>
+      <w:rPr>
+        <w:rFonts w:ascii="Courier New" w:hAnsi="Courier New" w:cs="Courier New" w:hint="default"/>
+      </w:rPr>
+    </w:lvl>
+    <w:lvl w:ilvl="8" w:tplc="040C0005" w:tentative="1">
+      <w:start w:val="1"/>
+      <w:numFmt w:val="bullet"/>
+      <w:lvlText w:val=""/>
+      <w:lvlJc w:val="left"/>
+      <w:pPr>
+        <w:ind w:left="7895" w:hanging="360"/>
+      </w:pPr>
+      <w:rPr>
+        <w:rFonts w:ascii="Wingdings" w:hAnsi="Wingdings" w:hint="default"/>
+      </w:rPr>
+    </w:lvl>
+  </w:abstractNum>
+  <w:abstractNum w:abstractNumId="6" w15:restartNumberingAfterBreak="0">
     <w:nsid w:val="5DBD7303"/>
     <w:multiLevelType w:val="hybridMultilevel"/>
     <w:tmpl w:val="1B9818F8"/>
@@ -1376,7 +1637,7 @@
       </w:rPr>
     </w:lvl>
   </w:abstractNum>
-  <w:abstractNum w:abstractNumId="5" w15:restartNumberingAfterBreak="0">
+  <w:abstractNum w:abstractNumId="7" w15:restartNumberingAfterBreak="0">
     <w:nsid w:val="60155956"/>
     <w:multiLevelType w:val="hybridMultilevel"/>
     <w:tmpl w:val="0B669204"/>
@@ -1489,7 +1750,7 @@
       </w:rPr>
     </w:lvl>
   </w:abstractNum>
-  <w:abstractNum w:abstractNumId="6" w15:restartNumberingAfterBreak="0">
+  <w:abstractNum w:abstractNumId="8" w15:restartNumberingAfterBreak="0">
     <w:nsid w:val="619C67C7"/>
     <w:multiLevelType w:val="hybridMultilevel"/>
     <w:tmpl w:val="30BAD3C2"/>
@@ -1603,25 +1864,31 @@
     </w:lvl>
   </w:abstractNum>
   <w:num w:numId="1">
+    <w:abstractNumId w:val="6"/>
+  </w:num>
+  <w:num w:numId="2">
+    <w:abstractNumId w:val="3"/>
+  </w:num>
+  <w:num w:numId="3">
+    <w:abstractNumId w:val="2"/>
+  </w:num>
+  <w:num w:numId="4">
     <w:abstractNumId w:val="4"/>
   </w:num>
-  <w:num w:numId="2">
-    <w:abstractNumId w:val="2"/>
+  <w:num w:numId="5">
+    <w:abstractNumId w:val="7"/>
   </w:num>
-  <w:num w:numId="3">
+  <w:num w:numId="6">
     <w:abstractNumId w:val="1"/>
   </w:num>
-  <w:num w:numId="4">
-    <w:abstractNumId w:val="3"/>
+  <w:num w:numId="7">
+    <w:abstractNumId w:val="8"/>
   </w:num>
-  <w:num w:numId="5">
-    <w:abstractNumId w:val="5"/>
-  </w:num>
-  <w:num w:numId="6">
+  <w:num w:numId="8">
     <w:abstractNumId w:val="0"/>
   </w:num>
-  <w:num w:numId="7">
-    <w:abstractNumId w:val="6"/>
+  <w:num w:numId="9">
+    <w:abstractNumId w:val="5"/>
   </w:num>
 </w:numbering>
 </file>
@@ -2406,7 +2673,7 @@
 </file>
 
 <file path=customXml/itemProps1.xml><?xml version="1.0" encoding="utf-8"?>
-<ds:datastoreItem xmlns:ds="http://schemas.openxmlformats.org/officeDocument/2006/customXml" ds:itemID="{DE7F6053-334C-40C2-8046-8798C0819E31}">
+<ds:datastoreItem xmlns:ds="http://schemas.openxmlformats.org/officeDocument/2006/customXml" ds:itemID="{3290DE57-5BC0-4F33-8B09-ADE1FF896232}">
   <ds:schemaRefs>
     <ds:schemaRef ds:uri="http://schemas.openxmlformats.org/officeDocument/2006/bibliography"/>
   </ds:schemaRefs>

</xml_diff>